<commit_message>
Doc: Se modifico la propuesta de desarrollo y la estimacion 1
</commit_message>
<xml_diff>
--- a/Etapa de inicio/Estimacion/Estimación 1_Vesta Risk Manager_T-Code.docx
+++ b/Etapa de inicio/Estimacion/Estimación 1_Vesta Risk Manager_T-Code.docx
@@ -416,7 +416,7 @@
               <w:rFonts w:asciiTheme="majorHAnsi" w:eastAsiaTheme="majorEastAsia" w:hAnsiTheme="majorHAnsi" w:cstheme="majorBidi"/>
               <w:sz w:val="36"/>
               <w:szCs w:val="36"/>
-              <w:lang w:val="en-US"/>
+              <w:lang w:val="es-AR"/>
             </w:rPr>
             <w:alias w:val="Subtítulo"/>
             <w:id w:val="14700077"/>
@@ -431,7 +431,7 @@
                   <w:rFonts w:asciiTheme="majorHAnsi" w:eastAsiaTheme="majorEastAsia" w:hAnsiTheme="majorHAnsi" w:cstheme="majorBidi"/>
                   <w:sz w:val="36"/>
                   <w:szCs w:val="36"/>
-                  <w:lang w:val="en-US"/>
+                  <w:lang w:val="es-AR"/>
                 </w:rPr>
               </w:pPr>
               <w:r>
@@ -439,9 +439,29 @@
                   <w:rFonts w:asciiTheme="majorHAnsi" w:eastAsiaTheme="majorEastAsia" w:hAnsiTheme="majorHAnsi" w:cstheme="majorBidi"/>
                   <w:sz w:val="36"/>
                   <w:szCs w:val="36"/>
-                  <w:lang w:val="en-US"/>
+                  <w:lang w:val="es-AR"/>
                 </w:rPr>
-                <w:t>Vesta Risk Manager</w:t>
+                <w:t xml:space="preserve">Vesta </w:t>
+              </w:r>
+              <w:proofErr w:type="spellStart"/>
+              <w:r>
+                <w:rPr>
+                  <w:rFonts w:asciiTheme="majorHAnsi" w:eastAsiaTheme="majorEastAsia" w:hAnsiTheme="majorHAnsi" w:cstheme="majorBidi"/>
+                  <w:sz w:val="36"/>
+                  <w:szCs w:val="36"/>
+                  <w:lang w:val="es-AR"/>
+                </w:rPr>
+                <w:t>Risk</w:t>
+              </w:r>
+              <w:proofErr w:type="spellEnd"/>
+              <w:r>
+                <w:rPr>
+                  <w:rFonts w:asciiTheme="majorHAnsi" w:eastAsiaTheme="majorEastAsia" w:hAnsiTheme="majorHAnsi" w:cstheme="majorBidi"/>
+                  <w:sz w:val="36"/>
+                  <w:szCs w:val="36"/>
+                  <w:lang w:val="es-AR"/>
+                </w:rPr>
+                <w:t xml:space="preserve"> Manager</w:t>
               </w:r>
             </w:p>
           </w:sdtContent>
@@ -450,7 +470,7 @@
           <w:pPr>
             <w:pStyle w:val="Sinespaciado"/>
             <w:rPr>
-              <w:lang w:val="en-US"/>
+              <w:lang w:val="es-AR"/>
             </w:rPr>
           </w:pPr>
         </w:p>
@@ -458,7 +478,7 @@
           <w:pPr>
             <w:pStyle w:val="Sinespaciado"/>
             <w:rPr>
-              <w:lang w:val="en-US"/>
+              <w:lang w:val="es-AR"/>
             </w:rPr>
           </w:pPr>
         </w:p>
@@ -466,7 +486,7 @@
           <w:pPr>
             <w:pStyle w:val="Sinespaciado"/>
             <w:rPr>
-              <w:lang w:val="en-US"/>
+              <w:lang w:val="es-AR"/>
             </w:rPr>
           </w:pPr>
         </w:p>
@@ -474,14 +494,14 @@
           <w:pPr>
             <w:pStyle w:val="Sinespaciado"/>
             <w:rPr>
-              <w:lang w:val="en-US"/>
+              <w:lang w:val="es-AR"/>
             </w:rPr>
           </w:pPr>
         </w:p>
         <w:sdt>
           <w:sdtPr>
             <w:rPr>
-              <w:lang w:val="en-US"/>
+              <w:lang w:val="es-AR"/>
             </w:rPr>
             <w:alias w:val="Compañía"/>
             <w:id w:val="3224807"/>
@@ -493,21 +513,23 @@
               <w:pPr>
                 <w:pStyle w:val="Sinespaciado"/>
                 <w:rPr>
-                  <w:lang w:val="en-US"/>
+                  <w:lang w:val="es-AR"/>
                 </w:rPr>
               </w:pPr>
               <w:r>
                 <w:rPr>
-                  <w:lang w:val="en-US"/>
+                  <w:lang w:val="es-AR"/>
                 </w:rPr>
-                <w:t>T-C</w:t>
+                <w:t>T-</w:t>
               </w:r>
+              <w:proofErr w:type="spellStart"/>
               <w:r>
                 <w:rPr>
-                  <w:lang w:val="en-US"/>
+                  <w:lang w:val="es-AR"/>
                 </w:rPr>
-                <w:t>ode</w:t>
+                <w:t>Code</w:t>
               </w:r>
+              <w:proofErr w:type="spellEnd"/>
             </w:p>
           </w:sdtContent>
         </w:sdt>
@@ -2517,6 +2539,16 @@
     <w:p>
       <w:pPr>
         <w:pStyle w:val="PSI-Normal"/>
+        <w:ind w:left="0" w:firstLine="0"/>
+      </w:pPr>
+      <w:r>
+        <w:t>Este documento presenta una primera estimación del tiempo de duración del proyecto utilizando la metodología de estimación por puntos de caso de uso. Es una estimación no tan precisa ya que al momento de su realización (9/9/2024) no se cuenta con una especificación detallada de los casos de uso.</w:t>
+      </w:r>
+    </w:p>
+    <w:p>
+      <w:pPr>
+        <w:pStyle w:val="PSI-Normal"/>
+        <w:ind w:left="0" w:firstLine="0"/>
       </w:pPr>
     </w:p>
     <w:p>
@@ -2544,7 +2576,13 @@
         <w:ind w:left="0" w:firstLine="0"/>
       </w:pPr>
       <w:r>
-        <w:t>La estimación presentada se ha realizado considerando los casos de uso descriptos en el documento de la arquitectura del sistema que no han sido implementados hasta el momento.</w:t>
+        <w:t xml:space="preserve">La estimación presentada se ha realizado considerando los casos de uso descriptos en el documento de la </w:t>
+      </w:r>
+      <w:r>
+        <w:t>propuesta de desarrollo</w:t>
+      </w:r>
+      <w:r>
+        <w:t>.</w:t>
       </w:r>
     </w:p>
     <w:p>
@@ -2588,6 +2626,21 @@
     <w:p>
       <w:pPr>
         <w:pStyle w:val="PSI-Normal"/>
+        <w:numPr>
+          <w:ilvl w:val="0"/>
+          <w:numId w:val="15"/>
+        </w:numPr>
+        <w:rPr>
+          <w:b/>
+        </w:rPr>
+      </w:pPr>
+      <w:r>
+        <w:t>Propuesta de desarrollo</w:t>
+      </w:r>
+    </w:p>
+    <w:p>
+      <w:pPr>
+        <w:pStyle w:val="PSI-Normal"/>
       </w:pPr>
     </w:p>
     <w:p>
@@ -2622,18 +2675,6 @@
       <w:pPr>
         <w:pStyle w:val="PSI-Normal"/>
         <w:ind w:left="0" w:firstLine="0"/>
-      </w:pPr>
-      <w:r>
-        <w:t xml:space="preserve">En las siguientes secciones, 3 y 4, se calcula el valor de Horas-Hombre estimado, en primer lugar con el factor de ajuste promedio y luego refinándolo de acuerdo a las características del proyecto y del grupo de desarrollo. </w:t>
-      </w:r>
-    </w:p>
-    <w:p>
-      <w:pPr>
-        <w:pStyle w:val="PSI-Normal"/>
-      </w:pPr>
-    </w:p>
-    <w:p>
-      <w:pPr>
         <w:rPr>
           <w:rFonts w:asciiTheme="majorHAnsi" w:eastAsiaTheme="majorEastAsia" w:hAnsiTheme="majorHAnsi" w:cstheme="majorBidi"/>
           <w:b/>
@@ -2641,11 +2682,18 @@
           <w:color w:val="365F91" w:themeColor="accent1" w:themeShade="BF"/>
           <w:sz w:val="28"/>
           <w:szCs w:val="28"/>
-          <w:lang w:val="es-AR"/>
         </w:rPr>
       </w:pPr>
       <w:r>
-        <w:br w:type="page"/>
+        <w:t xml:space="preserve">En las siguientes secciones, 3 y 4, se calcula el valor de Horas-Hombre estimado, en primer </w:t>
+      </w:r>
+      <w:proofErr w:type="gramStart"/>
+      <w:r>
+        <w:t>lugar</w:t>
+      </w:r>
+      <w:proofErr w:type="gramEnd"/>
+      <w:r>
+        <w:t xml:space="preserve"> con el factor de ajuste promedio y luego refinándolo de acuerdo a las características del proyecto y del grupo de desarrollo. </w:t>
       </w:r>
     </w:p>
     <w:p>
@@ -2914,6 +2962,1077 @@
             <w:r>
               <w:t>&lt;Actores participantes&gt;</w:t>
             </w:r>
+          </w:p>
+        </w:tc>
+      </w:tr>
+      <w:tr>
+        <w:trPr>
+          <w:jc w:val="center"/>
+        </w:trPr>
+        <w:tc>
+          <w:tcPr>
+            <w:tcW w:w="910" w:type="dxa"/>
+            <w:tcBorders>
+              <w:top w:val="single" w:sz="4" w:space="0" w:color="auto"/>
+              <w:left w:val="single" w:sz="4" w:space="0" w:color="auto"/>
+              <w:bottom w:val="single" w:sz="4" w:space="0" w:color="auto"/>
+              <w:right w:val="single" w:sz="4" w:space="0" w:color="auto"/>
+            </w:tcBorders>
+            <w:vAlign w:val="center"/>
+          </w:tcPr>
+          <w:p>
+            <w:pPr>
+              <w:pStyle w:val="PSI-Normal"/>
+              <w:spacing w:before="0"/>
+              <w:jc w:val="center"/>
+            </w:pPr>
+            <w:r>
+              <w:t>3</w:t>
+            </w:r>
+          </w:p>
+        </w:tc>
+        <w:tc>
+          <w:tcPr>
+            <w:tcW w:w="4421" w:type="dxa"/>
+            <w:tcBorders>
+              <w:top w:val="single" w:sz="4" w:space="0" w:color="auto"/>
+              <w:left w:val="single" w:sz="4" w:space="0" w:color="auto"/>
+              <w:bottom w:val="single" w:sz="4" w:space="0" w:color="auto"/>
+              <w:right w:val="single" w:sz="4" w:space="0" w:color="auto"/>
+            </w:tcBorders>
+            <w:vAlign w:val="center"/>
+          </w:tcPr>
+          <w:p>
+            <w:pPr>
+              <w:pStyle w:val="PSI-Comentario"/>
+              <w:spacing w:before="0"/>
+            </w:pPr>
+          </w:p>
+        </w:tc>
+        <w:tc>
+          <w:tcPr>
+            <w:tcW w:w="2410" w:type="dxa"/>
+            <w:tcBorders>
+              <w:top w:val="single" w:sz="4" w:space="0" w:color="auto"/>
+              <w:left w:val="single" w:sz="4" w:space="0" w:color="auto"/>
+              <w:bottom w:val="single" w:sz="4" w:space="0" w:color="auto"/>
+              <w:right w:val="single" w:sz="4" w:space="0" w:color="auto"/>
+            </w:tcBorders>
+            <w:vAlign w:val="center"/>
+          </w:tcPr>
+          <w:p>
+            <w:pPr>
+              <w:pStyle w:val="PSI-Comentario"/>
+              <w:spacing w:before="0"/>
+            </w:pPr>
+          </w:p>
+        </w:tc>
+      </w:tr>
+      <w:tr>
+        <w:trPr>
+          <w:jc w:val="center"/>
+        </w:trPr>
+        <w:tc>
+          <w:tcPr>
+            <w:tcW w:w="910" w:type="dxa"/>
+            <w:tcBorders>
+              <w:top w:val="single" w:sz="4" w:space="0" w:color="auto"/>
+              <w:left w:val="single" w:sz="4" w:space="0" w:color="auto"/>
+              <w:bottom w:val="single" w:sz="4" w:space="0" w:color="auto"/>
+              <w:right w:val="single" w:sz="4" w:space="0" w:color="auto"/>
+            </w:tcBorders>
+            <w:vAlign w:val="center"/>
+          </w:tcPr>
+          <w:p>
+            <w:pPr>
+              <w:pStyle w:val="PSI-Normal"/>
+              <w:spacing w:before="0"/>
+              <w:jc w:val="center"/>
+            </w:pPr>
+            <w:r>
+              <w:t>4</w:t>
+            </w:r>
+          </w:p>
+        </w:tc>
+        <w:tc>
+          <w:tcPr>
+            <w:tcW w:w="4421" w:type="dxa"/>
+            <w:tcBorders>
+              <w:top w:val="single" w:sz="4" w:space="0" w:color="auto"/>
+              <w:left w:val="single" w:sz="4" w:space="0" w:color="auto"/>
+              <w:bottom w:val="single" w:sz="4" w:space="0" w:color="auto"/>
+              <w:right w:val="single" w:sz="4" w:space="0" w:color="auto"/>
+            </w:tcBorders>
+            <w:vAlign w:val="center"/>
+          </w:tcPr>
+          <w:p>
+            <w:pPr>
+              <w:pStyle w:val="PSI-Comentario"/>
+              <w:spacing w:before="0"/>
+            </w:pPr>
+          </w:p>
+        </w:tc>
+        <w:tc>
+          <w:tcPr>
+            <w:tcW w:w="2410" w:type="dxa"/>
+            <w:tcBorders>
+              <w:top w:val="single" w:sz="4" w:space="0" w:color="auto"/>
+              <w:left w:val="single" w:sz="4" w:space="0" w:color="auto"/>
+              <w:bottom w:val="single" w:sz="4" w:space="0" w:color="auto"/>
+              <w:right w:val="single" w:sz="4" w:space="0" w:color="auto"/>
+            </w:tcBorders>
+            <w:vAlign w:val="center"/>
+          </w:tcPr>
+          <w:p>
+            <w:pPr>
+              <w:pStyle w:val="PSI-Comentario"/>
+              <w:spacing w:before="0"/>
+            </w:pPr>
+          </w:p>
+        </w:tc>
+      </w:tr>
+      <w:tr>
+        <w:trPr>
+          <w:jc w:val="center"/>
+        </w:trPr>
+        <w:tc>
+          <w:tcPr>
+            <w:tcW w:w="910" w:type="dxa"/>
+            <w:tcBorders>
+              <w:top w:val="single" w:sz="4" w:space="0" w:color="auto"/>
+              <w:left w:val="single" w:sz="4" w:space="0" w:color="auto"/>
+              <w:bottom w:val="single" w:sz="4" w:space="0" w:color="auto"/>
+              <w:right w:val="single" w:sz="4" w:space="0" w:color="auto"/>
+            </w:tcBorders>
+            <w:vAlign w:val="center"/>
+          </w:tcPr>
+          <w:p>
+            <w:pPr>
+              <w:pStyle w:val="PSI-Normal"/>
+              <w:spacing w:before="0"/>
+              <w:jc w:val="center"/>
+            </w:pPr>
+            <w:r>
+              <w:t>5</w:t>
+            </w:r>
+          </w:p>
+        </w:tc>
+        <w:tc>
+          <w:tcPr>
+            <w:tcW w:w="4421" w:type="dxa"/>
+            <w:tcBorders>
+              <w:top w:val="single" w:sz="4" w:space="0" w:color="auto"/>
+              <w:left w:val="single" w:sz="4" w:space="0" w:color="auto"/>
+              <w:bottom w:val="single" w:sz="4" w:space="0" w:color="auto"/>
+              <w:right w:val="single" w:sz="4" w:space="0" w:color="auto"/>
+            </w:tcBorders>
+            <w:vAlign w:val="center"/>
+          </w:tcPr>
+          <w:p>
+            <w:pPr>
+              <w:pStyle w:val="PSI-Comentario"/>
+              <w:spacing w:before="0"/>
+            </w:pPr>
+          </w:p>
+        </w:tc>
+        <w:tc>
+          <w:tcPr>
+            <w:tcW w:w="2410" w:type="dxa"/>
+            <w:tcBorders>
+              <w:top w:val="single" w:sz="4" w:space="0" w:color="auto"/>
+              <w:left w:val="single" w:sz="4" w:space="0" w:color="auto"/>
+              <w:bottom w:val="single" w:sz="4" w:space="0" w:color="auto"/>
+              <w:right w:val="single" w:sz="4" w:space="0" w:color="auto"/>
+            </w:tcBorders>
+            <w:vAlign w:val="center"/>
+          </w:tcPr>
+          <w:p>
+            <w:pPr>
+              <w:pStyle w:val="PSI-Comentario"/>
+              <w:spacing w:before="0"/>
+            </w:pPr>
+          </w:p>
+        </w:tc>
+      </w:tr>
+      <w:tr>
+        <w:trPr>
+          <w:jc w:val="center"/>
+        </w:trPr>
+        <w:tc>
+          <w:tcPr>
+            <w:tcW w:w="910" w:type="dxa"/>
+            <w:tcBorders>
+              <w:top w:val="single" w:sz="4" w:space="0" w:color="auto"/>
+              <w:left w:val="single" w:sz="4" w:space="0" w:color="auto"/>
+              <w:bottom w:val="single" w:sz="4" w:space="0" w:color="auto"/>
+              <w:right w:val="single" w:sz="4" w:space="0" w:color="auto"/>
+            </w:tcBorders>
+            <w:vAlign w:val="center"/>
+          </w:tcPr>
+          <w:p>
+            <w:pPr>
+              <w:pStyle w:val="PSI-Normal"/>
+              <w:spacing w:before="0"/>
+              <w:jc w:val="center"/>
+            </w:pPr>
+            <w:r>
+              <w:t>6</w:t>
+            </w:r>
+          </w:p>
+        </w:tc>
+        <w:tc>
+          <w:tcPr>
+            <w:tcW w:w="4421" w:type="dxa"/>
+            <w:tcBorders>
+              <w:top w:val="single" w:sz="4" w:space="0" w:color="auto"/>
+              <w:left w:val="single" w:sz="4" w:space="0" w:color="auto"/>
+              <w:bottom w:val="single" w:sz="4" w:space="0" w:color="auto"/>
+              <w:right w:val="single" w:sz="4" w:space="0" w:color="auto"/>
+            </w:tcBorders>
+            <w:vAlign w:val="center"/>
+          </w:tcPr>
+          <w:p>
+            <w:pPr>
+              <w:pStyle w:val="PSI-Comentario"/>
+              <w:spacing w:before="0"/>
+            </w:pPr>
+          </w:p>
+        </w:tc>
+        <w:tc>
+          <w:tcPr>
+            <w:tcW w:w="2410" w:type="dxa"/>
+            <w:tcBorders>
+              <w:top w:val="single" w:sz="4" w:space="0" w:color="auto"/>
+              <w:left w:val="single" w:sz="4" w:space="0" w:color="auto"/>
+              <w:bottom w:val="single" w:sz="4" w:space="0" w:color="auto"/>
+              <w:right w:val="single" w:sz="4" w:space="0" w:color="auto"/>
+            </w:tcBorders>
+            <w:vAlign w:val="center"/>
+          </w:tcPr>
+          <w:p>
+            <w:pPr>
+              <w:pStyle w:val="PSI-Comentario"/>
+              <w:spacing w:before="0"/>
+            </w:pPr>
+          </w:p>
+        </w:tc>
+      </w:tr>
+      <w:tr>
+        <w:trPr>
+          <w:jc w:val="center"/>
+        </w:trPr>
+        <w:tc>
+          <w:tcPr>
+            <w:tcW w:w="910" w:type="dxa"/>
+            <w:tcBorders>
+              <w:top w:val="single" w:sz="4" w:space="0" w:color="auto"/>
+              <w:left w:val="single" w:sz="4" w:space="0" w:color="auto"/>
+              <w:bottom w:val="single" w:sz="4" w:space="0" w:color="auto"/>
+              <w:right w:val="single" w:sz="4" w:space="0" w:color="auto"/>
+            </w:tcBorders>
+            <w:vAlign w:val="center"/>
+          </w:tcPr>
+          <w:p>
+            <w:pPr>
+              <w:pStyle w:val="PSI-Normal"/>
+              <w:spacing w:before="0"/>
+              <w:jc w:val="center"/>
+            </w:pPr>
+            <w:r>
+              <w:t>7</w:t>
+            </w:r>
+          </w:p>
+        </w:tc>
+        <w:tc>
+          <w:tcPr>
+            <w:tcW w:w="4421" w:type="dxa"/>
+            <w:tcBorders>
+              <w:top w:val="single" w:sz="4" w:space="0" w:color="auto"/>
+              <w:left w:val="single" w:sz="4" w:space="0" w:color="auto"/>
+              <w:bottom w:val="single" w:sz="4" w:space="0" w:color="auto"/>
+              <w:right w:val="single" w:sz="4" w:space="0" w:color="auto"/>
+            </w:tcBorders>
+            <w:vAlign w:val="center"/>
+          </w:tcPr>
+          <w:p>
+            <w:pPr>
+              <w:pStyle w:val="PSI-Comentario"/>
+              <w:spacing w:before="0"/>
+            </w:pPr>
+          </w:p>
+        </w:tc>
+        <w:tc>
+          <w:tcPr>
+            <w:tcW w:w="2410" w:type="dxa"/>
+            <w:tcBorders>
+              <w:top w:val="single" w:sz="4" w:space="0" w:color="auto"/>
+              <w:left w:val="single" w:sz="4" w:space="0" w:color="auto"/>
+              <w:bottom w:val="single" w:sz="4" w:space="0" w:color="auto"/>
+              <w:right w:val="single" w:sz="4" w:space="0" w:color="auto"/>
+            </w:tcBorders>
+            <w:vAlign w:val="center"/>
+          </w:tcPr>
+          <w:p>
+            <w:pPr>
+              <w:pStyle w:val="PSI-Comentario"/>
+              <w:spacing w:before="0"/>
+            </w:pPr>
+          </w:p>
+        </w:tc>
+      </w:tr>
+      <w:tr>
+        <w:trPr>
+          <w:jc w:val="center"/>
+        </w:trPr>
+        <w:tc>
+          <w:tcPr>
+            <w:tcW w:w="910" w:type="dxa"/>
+            <w:tcBorders>
+              <w:top w:val="single" w:sz="4" w:space="0" w:color="auto"/>
+              <w:left w:val="single" w:sz="4" w:space="0" w:color="auto"/>
+              <w:bottom w:val="single" w:sz="4" w:space="0" w:color="auto"/>
+              <w:right w:val="single" w:sz="4" w:space="0" w:color="auto"/>
+            </w:tcBorders>
+            <w:vAlign w:val="center"/>
+          </w:tcPr>
+          <w:p>
+            <w:pPr>
+              <w:pStyle w:val="PSI-Normal"/>
+              <w:spacing w:before="0"/>
+              <w:jc w:val="center"/>
+            </w:pPr>
+            <w:r>
+              <w:t>8</w:t>
+            </w:r>
+          </w:p>
+        </w:tc>
+        <w:tc>
+          <w:tcPr>
+            <w:tcW w:w="4421" w:type="dxa"/>
+            <w:tcBorders>
+              <w:top w:val="single" w:sz="4" w:space="0" w:color="auto"/>
+              <w:left w:val="single" w:sz="4" w:space="0" w:color="auto"/>
+              <w:bottom w:val="single" w:sz="4" w:space="0" w:color="auto"/>
+              <w:right w:val="single" w:sz="4" w:space="0" w:color="auto"/>
+            </w:tcBorders>
+            <w:vAlign w:val="center"/>
+          </w:tcPr>
+          <w:p>
+            <w:pPr>
+              <w:pStyle w:val="PSI-Comentario"/>
+              <w:spacing w:before="0"/>
+            </w:pPr>
+          </w:p>
+        </w:tc>
+        <w:tc>
+          <w:tcPr>
+            <w:tcW w:w="2410" w:type="dxa"/>
+            <w:tcBorders>
+              <w:top w:val="single" w:sz="4" w:space="0" w:color="auto"/>
+              <w:left w:val="single" w:sz="4" w:space="0" w:color="auto"/>
+              <w:bottom w:val="single" w:sz="4" w:space="0" w:color="auto"/>
+              <w:right w:val="single" w:sz="4" w:space="0" w:color="auto"/>
+            </w:tcBorders>
+            <w:vAlign w:val="center"/>
+          </w:tcPr>
+          <w:p>
+            <w:pPr>
+              <w:pStyle w:val="PSI-Comentario"/>
+              <w:spacing w:before="0"/>
+            </w:pPr>
+          </w:p>
+        </w:tc>
+      </w:tr>
+      <w:tr>
+        <w:trPr>
+          <w:jc w:val="center"/>
+        </w:trPr>
+        <w:tc>
+          <w:tcPr>
+            <w:tcW w:w="910" w:type="dxa"/>
+            <w:tcBorders>
+              <w:top w:val="single" w:sz="4" w:space="0" w:color="auto"/>
+              <w:left w:val="single" w:sz="4" w:space="0" w:color="auto"/>
+              <w:bottom w:val="single" w:sz="4" w:space="0" w:color="auto"/>
+              <w:right w:val="single" w:sz="4" w:space="0" w:color="auto"/>
+            </w:tcBorders>
+            <w:vAlign w:val="center"/>
+          </w:tcPr>
+          <w:p>
+            <w:pPr>
+              <w:pStyle w:val="PSI-Normal"/>
+              <w:spacing w:before="0"/>
+              <w:jc w:val="center"/>
+            </w:pPr>
+            <w:r>
+              <w:t>9</w:t>
+            </w:r>
+          </w:p>
+        </w:tc>
+        <w:tc>
+          <w:tcPr>
+            <w:tcW w:w="4421" w:type="dxa"/>
+            <w:tcBorders>
+              <w:top w:val="single" w:sz="4" w:space="0" w:color="auto"/>
+              <w:left w:val="single" w:sz="4" w:space="0" w:color="auto"/>
+              <w:bottom w:val="single" w:sz="4" w:space="0" w:color="auto"/>
+              <w:right w:val="single" w:sz="4" w:space="0" w:color="auto"/>
+            </w:tcBorders>
+            <w:vAlign w:val="center"/>
+          </w:tcPr>
+          <w:p>
+            <w:pPr>
+              <w:pStyle w:val="PSI-Comentario"/>
+              <w:spacing w:before="0"/>
+            </w:pPr>
+          </w:p>
+        </w:tc>
+        <w:tc>
+          <w:tcPr>
+            <w:tcW w:w="2410" w:type="dxa"/>
+            <w:tcBorders>
+              <w:top w:val="single" w:sz="4" w:space="0" w:color="auto"/>
+              <w:left w:val="single" w:sz="4" w:space="0" w:color="auto"/>
+              <w:bottom w:val="single" w:sz="4" w:space="0" w:color="auto"/>
+              <w:right w:val="single" w:sz="4" w:space="0" w:color="auto"/>
+            </w:tcBorders>
+            <w:vAlign w:val="center"/>
+          </w:tcPr>
+          <w:p>
+            <w:pPr>
+              <w:pStyle w:val="PSI-Comentario"/>
+              <w:spacing w:before="0"/>
+            </w:pPr>
+          </w:p>
+        </w:tc>
+      </w:tr>
+      <w:tr>
+        <w:trPr>
+          <w:jc w:val="center"/>
+        </w:trPr>
+        <w:tc>
+          <w:tcPr>
+            <w:tcW w:w="910" w:type="dxa"/>
+            <w:tcBorders>
+              <w:top w:val="single" w:sz="4" w:space="0" w:color="auto"/>
+              <w:left w:val="single" w:sz="4" w:space="0" w:color="auto"/>
+              <w:bottom w:val="single" w:sz="4" w:space="0" w:color="auto"/>
+              <w:right w:val="single" w:sz="4" w:space="0" w:color="auto"/>
+            </w:tcBorders>
+            <w:vAlign w:val="center"/>
+          </w:tcPr>
+          <w:p>
+            <w:pPr>
+              <w:pStyle w:val="PSI-Normal"/>
+              <w:spacing w:before="0"/>
+              <w:jc w:val="center"/>
+            </w:pPr>
+            <w:r>
+              <w:t>10</w:t>
+            </w:r>
+          </w:p>
+        </w:tc>
+        <w:tc>
+          <w:tcPr>
+            <w:tcW w:w="4421" w:type="dxa"/>
+            <w:tcBorders>
+              <w:top w:val="single" w:sz="4" w:space="0" w:color="auto"/>
+              <w:left w:val="single" w:sz="4" w:space="0" w:color="auto"/>
+              <w:bottom w:val="single" w:sz="4" w:space="0" w:color="auto"/>
+              <w:right w:val="single" w:sz="4" w:space="0" w:color="auto"/>
+            </w:tcBorders>
+            <w:vAlign w:val="center"/>
+          </w:tcPr>
+          <w:p>
+            <w:pPr>
+              <w:pStyle w:val="PSI-Comentario"/>
+              <w:spacing w:before="0"/>
+            </w:pPr>
+          </w:p>
+        </w:tc>
+        <w:tc>
+          <w:tcPr>
+            <w:tcW w:w="2410" w:type="dxa"/>
+            <w:tcBorders>
+              <w:top w:val="single" w:sz="4" w:space="0" w:color="auto"/>
+              <w:left w:val="single" w:sz="4" w:space="0" w:color="auto"/>
+              <w:bottom w:val="single" w:sz="4" w:space="0" w:color="auto"/>
+              <w:right w:val="single" w:sz="4" w:space="0" w:color="auto"/>
+            </w:tcBorders>
+            <w:vAlign w:val="center"/>
+          </w:tcPr>
+          <w:p>
+            <w:pPr>
+              <w:pStyle w:val="PSI-Comentario"/>
+              <w:spacing w:before="0"/>
+            </w:pPr>
+          </w:p>
+        </w:tc>
+      </w:tr>
+      <w:tr>
+        <w:trPr>
+          <w:jc w:val="center"/>
+        </w:trPr>
+        <w:tc>
+          <w:tcPr>
+            <w:tcW w:w="910" w:type="dxa"/>
+            <w:tcBorders>
+              <w:top w:val="single" w:sz="4" w:space="0" w:color="auto"/>
+              <w:left w:val="single" w:sz="4" w:space="0" w:color="auto"/>
+              <w:bottom w:val="single" w:sz="4" w:space="0" w:color="auto"/>
+              <w:right w:val="single" w:sz="4" w:space="0" w:color="auto"/>
+            </w:tcBorders>
+            <w:vAlign w:val="center"/>
+          </w:tcPr>
+          <w:p>
+            <w:pPr>
+              <w:pStyle w:val="PSI-Normal"/>
+              <w:spacing w:before="0"/>
+              <w:jc w:val="center"/>
+            </w:pPr>
+            <w:r>
+              <w:t>11</w:t>
+            </w:r>
+          </w:p>
+        </w:tc>
+        <w:tc>
+          <w:tcPr>
+            <w:tcW w:w="4421" w:type="dxa"/>
+            <w:tcBorders>
+              <w:top w:val="single" w:sz="4" w:space="0" w:color="auto"/>
+              <w:left w:val="single" w:sz="4" w:space="0" w:color="auto"/>
+              <w:bottom w:val="single" w:sz="4" w:space="0" w:color="auto"/>
+              <w:right w:val="single" w:sz="4" w:space="0" w:color="auto"/>
+            </w:tcBorders>
+            <w:vAlign w:val="center"/>
+          </w:tcPr>
+          <w:p>
+            <w:pPr>
+              <w:pStyle w:val="PSI-Comentario"/>
+              <w:spacing w:before="0"/>
+            </w:pPr>
+          </w:p>
+        </w:tc>
+        <w:tc>
+          <w:tcPr>
+            <w:tcW w:w="2410" w:type="dxa"/>
+            <w:tcBorders>
+              <w:top w:val="single" w:sz="4" w:space="0" w:color="auto"/>
+              <w:left w:val="single" w:sz="4" w:space="0" w:color="auto"/>
+              <w:bottom w:val="single" w:sz="4" w:space="0" w:color="auto"/>
+              <w:right w:val="single" w:sz="4" w:space="0" w:color="auto"/>
+            </w:tcBorders>
+            <w:vAlign w:val="center"/>
+          </w:tcPr>
+          <w:p>
+            <w:pPr>
+              <w:pStyle w:val="PSI-Comentario"/>
+              <w:spacing w:before="0"/>
+            </w:pPr>
+          </w:p>
+        </w:tc>
+      </w:tr>
+      <w:tr>
+        <w:trPr>
+          <w:jc w:val="center"/>
+        </w:trPr>
+        <w:tc>
+          <w:tcPr>
+            <w:tcW w:w="910" w:type="dxa"/>
+            <w:tcBorders>
+              <w:top w:val="single" w:sz="4" w:space="0" w:color="auto"/>
+              <w:left w:val="single" w:sz="4" w:space="0" w:color="auto"/>
+              <w:bottom w:val="single" w:sz="4" w:space="0" w:color="auto"/>
+              <w:right w:val="single" w:sz="4" w:space="0" w:color="auto"/>
+            </w:tcBorders>
+            <w:vAlign w:val="center"/>
+          </w:tcPr>
+          <w:p>
+            <w:pPr>
+              <w:pStyle w:val="PSI-Normal"/>
+              <w:spacing w:before="0"/>
+              <w:jc w:val="center"/>
+            </w:pPr>
+            <w:r>
+              <w:t>12</w:t>
+            </w:r>
+          </w:p>
+        </w:tc>
+        <w:tc>
+          <w:tcPr>
+            <w:tcW w:w="4421" w:type="dxa"/>
+            <w:tcBorders>
+              <w:top w:val="single" w:sz="4" w:space="0" w:color="auto"/>
+              <w:left w:val="single" w:sz="4" w:space="0" w:color="auto"/>
+              <w:bottom w:val="single" w:sz="4" w:space="0" w:color="auto"/>
+              <w:right w:val="single" w:sz="4" w:space="0" w:color="auto"/>
+            </w:tcBorders>
+            <w:vAlign w:val="center"/>
+          </w:tcPr>
+          <w:p>
+            <w:pPr>
+              <w:pStyle w:val="PSI-Comentario"/>
+              <w:spacing w:before="0"/>
+            </w:pPr>
+          </w:p>
+        </w:tc>
+        <w:tc>
+          <w:tcPr>
+            <w:tcW w:w="2410" w:type="dxa"/>
+            <w:tcBorders>
+              <w:top w:val="single" w:sz="4" w:space="0" w:color="auto"/>
+              <w:left w:val="single" w:sz="4" w:space="0" w:color="auto"/>
+              <w:bottom w:val="single" w:sz="4" w:space="0" w:color="auto"/>
+              <w:right w:val="single" w:sz="4" w:space="0" w:color="auto"/>
+            </w:tcBorders>
+            <w:vAlign w:val="center"/>
+          </w:tcPr>
+          <w:p>
+            <w:pPr>
+              <w:pStyle w:val="PSI-Comentario"/>
+              <w:spacing w:before="0"/>
+            </w:pPr>
+          </w:p>
+        </w:tc>
+      </w:tr>
+      <w:tr>
+        <w:trPr>
+          <w:jc w:val="center"/>
+        </w:trPr>
+        <w:tc>
+          <w:tcPr>
+            <w:tcW w:w="910" w:type="dxa"/>
+            <w:tcBorders>
+              <w:top w:val="single" w:sz="4" w:space="0" w:color="auto"/>
+              <w:left w:val="single" w:sz="4" w:space="0" w:color="auto"/>
+              <w:bottom w:val="single" w:sz="4" w:space="0" w:color="auto"/>
+              <w:right w:val="single" w:sz="4" w:space="0" w:color="auto"/>
+            </w:tcBorders>
+            <w:vAlign w:val="center"/>
+          </w:tcPr>
+          <w:p>
+            <w:pPr>
+              <w:pStyle w:val="PSI-Normal"/>
+              <w:spacing w:before="0"/>
+              <w:jc w:val="center"/>
+            </w:pPr>
+            <w:r>
+              <w:t>13</w:t>
+            </w:r>
+          </w:p>
+        </w:tc>
+        <w:tc>
+          <w:tcPr>
+            <w:tcW w:w="4421" w:type="dxa"/>
+            <w:tcBorders>
+              <w:top w:val="single" w:sz="4" w:space="0" w:color="auto"/>
+              <w:left w:val="single" w:sz="4" w:space="0" w:color="auto"/>
+              <w:bottom w:val="single" w:sz="4" w:space="0" w:color="auto"/>
+              <w:right w:val="single" w:sz="4" w:space="0" w:color="auto"/>
+            </w:tcBorders>
+            <w:vAlign w:val="center"/>
+          </w:tcPr>
+          <w:p>
+            <w:pPr>
+              <w:pStyle w:val="PSI-Comentario"/>
+              <w:spacing w:before="0"/>
+            </w:pPr>
+          </w:p>
+        </w:tc>
+        <w:tc>
+          <w:tcPr>
+            <w:tcW w:w="2410" w:type="dxa"/>
+            <w:tcBorders>
+              <w:top w:val="single" w:sz="4" w:space="0" w:color="auto"/>
+              <w:left w:val="single" w:sz="4" w:space="0" w:color="auto"/>
+              <w:bottom w:val="single" w:sz="4" w:space="0" w:color="auto"/>
+              <w:right w:val="single" w:sz="4" w:space="0" w:color="auto"/>
+            </w:tcBorders>
+            <w:vAlign w:val="center"/>
+          </w:tcPr>
+          <w:p>
+            <w:pPr>
+              <w:pStyle w:val="PSI-Comentario"/>
+              <w:spacing w:before="0"/>
+            </w:pPr>
+          </w:p>
+        </w:tc>
+      </w:tr>
+      <w:tr>
+        <w:trPr>
+          <w:jc w:val="center"/>
+        </w:trPr>
+        <w:tc>
+          <w:tcPr>
+            <w:tcW w:w="910" w:type="dxa"/>
+            <w:tcBorders>
+              <w:top w:val="single" w:sz="4" w:space="0" w:color="auto"/>
+              <w:left w:val="single" w:sz="4" w:space="0" w:color="auto"/>
+              <w:bottom w:val="single" w:sz="4" w:space="0" w:color="auto"/>
+              <w:right w:val="single" w:sz="4" w:space="0" w:color="auto"/>
+            </w:tcBorders>
+            <w:vAlign w:val="center"/>
+          </w:tcPr>
+          <w:p>
+            <w:pPr>
+              <w:pStyle w:val="PSI-Normal"/>
+              <w:spacing w:before="0"/>
+              <w:jc w:val="center"/>
+            </w:pPr>
+            <w:r>
+              <w:t>14</w:t>
+            </w:r>
+          </w:p>
+        </w:tc>
+        <w:tc>
+          <w:tcPr>
+            <w:tcW w:w="4421" w:type="dxa"/>
+            <w:tcBorders>
+              <w:top w:val="single" w:sz="4" w:space="0" w:color="auto"/>
+              <w:left w:val="single" w:sz="4" w:space="0" w:color="auto"/>
+              <w:bottom w:val="single" w:sz="4" w:space="0" w:color="auto"/>
+              <w:right w:val="single" w:sz="4" w:space="0" w:color="auto"/>
+            </w:tcBorders>
+            <w:vAlign w:val="center"/>
+          </w:tcPr>
+          <w:p>
+            <w:pPr>
+              <w:pStyle w:val="PSI-Comentario"/>
+              <w:spacing w:before="0"/>
+            </w:pPr>
+          </w:p>
+        </w:tc>
+        <w:tc>
+          <w:tcPr>
+            <w:tcW w:w="2410" w:type="dxa"/>
+            <w:tcBorders>
+              <w:top w:val="single" w:sz="4" w:space="0" w:color="auto"/>
+              <w:left w:val="single" w:sz="4" w:space="0" w:color="auto"/>
+              <w:bottom w:val="single" w:sz="4" w:space="0" w:color="auto"/>
+              <w:right w:val="single" w:sz="4" w:space="0" w:color="auto"/>
+            </w:tcBorders>
+            <w:vAlign w:val="center"/>
+          </w:tcPr>
+          <w:p>
+            <w:pPr>
+              <w:pStyle w:val="PSI-Comentario"/>
+              <w:spacing w:before="0"/>
+            </w:pPr>
+          </w:p>
+        </w:tc>
+      </w:tr>
+      <w:tr>
+        <w:trPr>
+          <w:jc w:val="center"/>
+        </w:trPr>
+        <w:tc>
+          <w:tcPr>
+            <w:tcW w:w="910" w:type="dxa"/>
+            <w:tcBorders>
+              <w:top w:val="single" w:sz="4" w:space="0" w:color="auto"/>
+              <w:left w:val="single" w:sz="4" w:space="0" w:color="auto"/>
+              <w:bottom w:val="single" w:sz="4" w:space="0" w:color="auto"/>
+              <w:right w:val="single" w:sz="4" w:space="0" w:color="auto"/>
+            </w:tcBorders>
+            <w:vAlign w:val="center"/>
+          </w:tcPr>
+          <w:p>
+            <w:pPr>
+              <w:pStyle w:val="PSI-Normal"/>
+              <w:spacing w:before="0"/>
+              <w:jc w:val="center"/>
+            </w:pPr>
+            <w:r>
+              <w:t>15</w:t>
+            </w:r>
+          </w:p>
+        </w:tc>
+        <w:tc>
+          <w:tcPr>
+            <w:tcW w:w="4421" w:type="dxa"/>
+            <w:tcBorders>
+              <w:top w:val="single" w:sz="4" w:space="0" w:color="auto"/>
+              <w:left w:val="single" w:sz="4" w:space="0" w:color="auto"/>
+              <w:bottom w:val="single" w:sz="4" w:space="0" w:color="auto"/>
+              <w:right w:val="single" w:sz="4" w:space="0" w:color="auto"/>
+            </w:tcBorders>
+            <w:vAlign w:val="center"/>
+          </w:tcPr>
+          <w:p>
+            <w:pPr>
+              <w:pStyle w:val="PSI-Comentario"/>
+              <w:spacing w:before="0"/>
+            </w:pPr>
+          </w:p>
+        </w:tc>
+        <w:tc>
+          <w:tcPr>
+            <w:tcW w:w="2410" w:type="dxa"/>
+            <w:tcBorders>
+              <w:top w:val="single" w:sz="4" w:space="0" w:color="auto"/>
+              <w:left w:val="single" w:sz="4" w:space="0" w:color="auto"/>
+              <w:bottom w:val="single" w:sz="4" w:space="0" w:color="auto"/>
+              <w:right w:val="single" w:sz="4" w:space="0" w:color="auto"/>
+            </w:tcBorders>
+            <w:vAlign w:val="center"/>
+          </w:tcPr>
+          <w:p>
+            <w:pPr>
+              <w:pStyle w:val="PSI-Comentario"/>
+              <w:spacing w:before="0"/>
+            </w:pPr>
+          </w:p>
+        </w:tc>
+      </w:tr>
+      <w:tr>
+        <w:trPr>
+          <w:jc w:val="center"/>
+        </w:trPr>
+        <w:tc>
+          <w:tcPr>
+            <w:tcW w:w="910" w:type="dxa"/>
+            <w:tcBorders>
+              <w:top w:val="single" w:sz="4" w:space="0" w:color="auto"/>
+              <w:left w:val="single" w:sz="4" w:space="0" w:color="auto"/>
+              <w:bottom w:val="single" w:sz="4" w:space="0" w:color="auto"/>
+              <w:right w:val="single" w:sz="4" w:space="0" w:color="auto"/>
+            </w:tcBorders>
+            <w:vAlign w:val="center"/>
+          </w:tcPr>
+          <w:p>
+            <w:pPr>
+              <w:pStyle w:val="PSI-Normal"/>
+              <w:spacing w:before="0"/>
+              <w:jc w:val="center"/>
+            </w:pPr>
+            <w:r>
+              <w:t>16</w:t>
+            </w:r>
+          </w:p>
+        </w:tc>
+        <w:tc>
+          <w:tcPr>
+            <w:tcW w:w="4421" w:type="dxa"/>
+            <w:tcBorders>
+              <w:top w:val="single" w:sz="4" w:space="0" w:color="auto"/>
+              <w:left w:val="single" w:sz="4" w:space="0" w:color="auto"/>
+              <w:bottom w:val="single" w:sz="4" w:space="0" w:color="auto"/>
+              <w:right w:val="single" w:sz="4" w:space="0" w:color="auto"/>
+            </w:tcBorders>
+            <w:vAlign w:val="center"/>
+          </w:tcPr>
+          <w:p>
+            <w:pPr>
+              <w:pStyle w:val="PSI-Comentario"/>
+              <w:spacing w:before="0"/>
+            </w:pPr>
+          </w:p>
+        </w:tc>
+        <w:tc>
+          <w:tcPr>
+            <w:tcW w:w="2410" w:type="dxa"/>
+            <w:tcBorders>
+              <w:top w:val="single" w:sz="4" w:space="0" w:color="auto"/>
+              <w:left w:val="single" w:sz="4" w:space="0" w:color="auto"/>
+              <w:bottom w:val="single" w:sz="4" w:space="0" w:color="auto"/>
+              <w:right w:val="single" w:sz="4" w:space="0" w:color="auto"/>
+            </w:tcBorders>
+            <w:vAlign w:val="center"/>
+          </w:tcPr>
+          <w:p>
+            <w:pPr>
+              <w:pStyle w:val="PSI-Comentario"/>
+              <w:spacing w:before="0"/>
+            </w:pPr>
+          </w:p>
+        </w:tc>
+      </w:tr>
+      <w:tr>
+        <w:trPr>
+          <w:jc w:val="center"/>
+        </w:trPr>
+        <w:tc>
+          <w:tcPr>
+            <w:tcW w:w="910" w:type="dxa"/>
+            <w:tcBorders>
+              <w:top w:val="single" w:sz="4" w:space="0" w:color="auto"/>
+              <w:left w:val="single" w:sz="4" w:space="0" w:color="auto"/>
+              <w:bottom w:val="single" w:sz="4" w:space="0" w:color="auto"/>
+              <w:right w:val="single" w:sz="4" w:space="0" w:color="auto"/>
+            </w:tcBorders>
+            <w:vAlign w:val="center"/>
+          </w:tcPr>
+          <w:p>
+            <w:pPr>
+              <w:pStyle w:val="PSI-Normal"/>
+              <w:spacing w:before="0"/>
+              <w:jc w:val="center"/>
+            </w:pPr>
+            <w:r>
+              <w:t>17</w:t>
+            </w:r>
+          </w:p>
+        </w:tc>
+        <w:tc>
+          <w:tcPr>
+            <w:tcW w:w="4421" w:type="dxa"/>
+            <w:tcBorders>
+              <w:top w:val="single" w:sz="4" w:space="0" w:color="auto"/>
+              <w:left w:val="single" w:sz="4" w:space="0" w:color="auto"/>
+              <w:bottom w:val="single" w:sz="4" w:space="0" w:color="auto"/>
+              <w:right w:val="single" w:sz="4" w:space="0" w:color="auto"/>
+            </w:tcBorders>
+            <w:vAlign w:val="center"/>
+          </w:tcPr>
+          <w:p>
+            <w:pPr>
+              <w:pStyle w:val="PSI-Comentario"/>
+              <w:spacing w:before="0"/>
+            </w:pPr>
+          </w:p>
+        </w:tc>
+        <w:tc>
+          <w:tcPr>
+            <w:tcW w:w="2410" w:type="dxa"/>
+            <w:tcBorders>
+              <w:top w:val="single" w:sz="4" w:space="0" w:color="auto"/>
+              <w:left w:val="single" w:sz="4" w:space="0" w:color="auto"/>
+              <w:bottom w:val="single" w:sz="4" w:space="0" w:color="auto"/>
+              <w:right w:val="single" w:sz="4" w:space="0" w:color="auto"/>
+            </w:tcBorders>
+            <w:vAlign w:val="center"/>
+          </w:tcPr>
+          <w:p>
+            <w:pPr>
+              <w:pStyle w:val="PSI-Comentario"/>
+              <w:spacing w:before="0"/>
+            </w:pPr>
+          </w:p>
+        </w:tc>
+      </w:tr>
+      <w:tr>
+        <w:trPr>
+          <w:jc w:val="center"/>
+        </w:trPr>
+        <w:tc>
+          <w:tcPr>
+            <w:tcW w:w="910" w:type="dxa"/>
+            <w:tcBorders>
+              <w:top w:val="single" w:sz="4" w:space="0" w:color="auto"/>
+              <w:left w:val="single" w:sz="4" w:space="0" w:color="auto"/>
+              <w:bottom w:val="single" w:sz="4" w:space="0" w:color="auto"/>
+              <w:right w:val="single" w:sz="4" w:space="0" w:color="auto"/>
+            </w:tcBorders>
+            <w:vAlign w:val="center"/>
+          </w:tcPr>
+          <w:p>
+            <w:pPr>
+              <w:pStyle w:val="PSI-Normal"/>
+              <w:spacing w:before="0"/>
+              <w:jc w:val="center"/>
+            </w:pPr>
+            <w:r>
+              <w:t>18</w:t>
+            </w:r>
+          </w:p>
+        </w:tc>
+        <w:tc>
+          <w:tcPr>
+            <w:tcW w:w="4421" w:type="dxa"/>
+            <w:tcBorders>
+              <w:top w:val="single" w:sz="4" w:space="0" w:color="auto"/>
+              <w:left w:val="single" w:sz="4" w:space="0" w:color="auto"/>
+              <w:bottom w:val="single" w:sz="4" w:space="0" w:color="auto"/>
+              <w:right w:val="single" w:sz="4" w:space="0" w:color="auto"/>
+            </w:tcBorders>
+            <w:vAlign w:val="center"/>
+          </w:tcPr>
+          <w:p>
+            <w:pPr>
+              <w:pStyle w:val="PSI-Comentario"/>
+              <w:spacing w:before="0"/>
+            </w:pPr>
+          </w:p>
+        </w:tc>
+        <w:tc>
+          <w:tcPr>
+            <w:tcW w:w="2410" w:type="dxa"/>
+            <w:tcBorders>
+              <w:top w:val="single" w:sz="4" w:space="0" w:color="auto"/>
+              <w:left w:val="single" w:sz="4" w:space="0" w:color="auto"/>
+              <w:bottom w:val="single" w:sz="4" w:space="0" w:color="auto"/>
+              <w:right w:val="single" w:sz="4" w:space="0" w:color="auto"/>
+            </w:tcBorders>
+            <w:vAlign w:val="center"/>
+          </w:tcPr>
+          <w:p>
+            <w:pPr>
+              <w:pStyle w:val="PSI-Comentario"/>
+              <w:spacing w:before="0"/>
+            </w:pPr>
+          </w:p>
+        </w:tc>
+      </w:tr>
+      <w:tr>
+        <w:trPr>
+          <w:jc w:val="center"/>
+        </w:trPr>
+        <w:tc>
+          <w:tcPr>
+            <w:tcW w:w="910" w:type="dxa"/>
+            <w:tcBorders>
+              <w:top w:val="single" w:sz="4" w:space="0" w:color="auto"/>
+              <w:left w:val="single" w:sz="4" w:space="0" w:color="auto"/>
+              <w:bottom w:val="single" w:sz="4" w:space="0" w:color="auto"/>
+              <w:right w:val="single" w:sz="4" w:space="0" w:color="auto"/>
+            </w:tcBorders>
+            <w:vAlign w:val="center"/>
+          </w:tcPr>
+          <w:p>
+            <w:pPr>
+              <w:pStyle w:val="PSI-Normal"/>
+              <w:spacing w:before="0"/>
+              <w:jc w:val="center"/>
+            </w:pPr>
+            <w:r>
+              <w:t>19</w:t>
+            </w:r>
+          </w:p>
+        </w:tc>
+        <w:tc>
+          <w:tcPr>
+            <w:tcW w:w="4421" w:type="dxa"/>
+            <w:tcBorders>
+              <w:top w:val="single" w:sz="4" w:space="0" w:color="auto"/>
+              <w:left w:val="single" w:sz="4" w:space="0" w:color="auto"/>
+              <w:bottom w:val="single" w:sz="4" w:space="0" w:color="auto"/>
+              <w:right w:val="single" w:sz="4" w:space="0" w:color="auto"/>
+            </w:tcBorders>
+            <w:vAlign w:val="center"/>
+          </w:tcPr>
+          <w:p>
+            <w:pPr>
+              <w:pStyle w:val="PSI-Comentario"/>
+              <w:spacing w:before="0"/>
+            </w:pPr>
+          </w:p>
+        </w:tc>
+        <w:tc>
+          <w:tcPr>
+            <w:tcW w:w="2410" w:type="dxa"/>
+            <w:tcBorders>
+              <w:top w:val="single" w:sz="4" w:space="0" w:color="auto"/>
+              <w:left w:val="single" w:sz="4" w:space="0" w:color="auto"/>
+              <w:bottom w:val="single" w:sz="4" w:space="0" w:color="auto"/>
+              <w:right w:val="single" w:sz="4" w:space="0" w:color="auto"/>
+            </w:tcBorders>
+            <w:vAlign w:val="center"/>
+          </w:tcPr>
+          <w:p>
+            <w:pPr>
+              <w:pStyle w:val="PSI-Comentario"/>
+              <w:spacing w:before="0"/>
+            </w:pPr>
           </w:p>
         </w:tc>
       </w:tr>
@@ -3959,7 +5078,6 @@
       </w:pPr>
       <w:bookmarkStart w:id="10" w:name="_Toc259439430"/>
       <w:r>
-        <w:lastRenderedPageBreak/>
         <w:t>Puntos de Casos de Uso Ajustados</w:t>
       </w:r>
       <w:bookmarkEnd w:id="10"/>
@@ -7015,7 +8133,6 @@
       </w:pPr>
       <w:bookmarkStart w:id="15" w:name="_Toc259439435"/>
       <w:r>
-        <w:lastRenderedPageBreak/>
         <w:t>Cálculo de Puntos de Casos de Uso Ajustados</w:t>
       </w:r>
       <w:bookmarkEnd w:id="15"/>
@@ -7136,6 +8253,7 @@
         <w:pStyle w:val="PSI-Comentario"/>
       </w:pPr>
       <w:r>
+        <w:lastRenderedPageBreak/>
         <w:t>Todos los valores negativos en esta área significan que se deberá utilizar tiempo para entrenamiento del personal o para solucionar problemas que se ocasionen.</w:t>
       </w:r>
     </w:p>

</xml_diff>